<commit_message>
Update all professional projects, skills, professioal summary, bullet formatting
</commit_message>
<xml_diff>
--- a/assets/documents/developer_resume.docx
+++ b/assets/documents/developer_resume.docx
@@ -191,7 +191,15 @@
           <w:sz w:val="20"/>
           <w:szCs w:val="20"/>
         </w:rPr>
-        <w:t>any technical team.</w:t>
+        <w:t>your</w:t>
+      </w:r>
+      <w:r>
+        <w:rPr>
+          <w:rFonts w:ascii="Georgia" w:hAnsi="Georgia"/>
+          <w:sz w:val="20"/>
+          <w:szCs w:val="20"/>
+        </w:rPr>
+        <w:t xml:space="preserve"> technical team.</w:t>
       </w:r>
     </w:p>
     <w:p>
@@ -286,7 +294,23 @@
           <w:sz w:val="20"/>
           <w:szCs w:val="20"/>
         </w:rPr>
-        <w:t xml:space="preserve">GitHub, Node.js, Express, </w:t>
+        <w:t>GitHub, Node.js</w:t>
+      </w:r>
+      <w:r>
+        <w:rPr>
+          <w:rFonts w:ascii="Georgia" w:hAnsi="Georgia"/>
+          <w:sz w:val="20"/>
+          <w:szCs w:val="20"/>
+        </w:rPr>
+        <w:t>, Go</w:t>
+      </w:r>
+      <w:r>
+        <w:rPr>
+          <w:rFonts w:ascii="Georgia" w:hAnsi="Georgia"/>
+          <w:sz w:val="20"/>
+          <w:szCs w:val="20"/>
+        </w:rPr>
+        <w:t xml:space="preserve">, Express, </w:t>
       </w:r>
       <w:r>
         <w:rPr>
@@ -465,6 +489,14 @@
           <w:szCs w:val="20"/>
         </w:rPr>
         <w:t>, Epics, Stories</w:t>
+      </w:r>
+      <w:r>
+        <w:rPr>
+          <w:rFonts w:ascii="Georgia" w:hAnsi="Georgia"/>
+          <w:sz w:val="20"/>
+          <w:szCs w:val="20"/>
+        </w:rPr>
+        <w:t>, Visual Studio Code, Sublime Text</w:t>
       </w:r>
     </w:p>
     <w:p>

</xml_diff>